<commit_message>
Halving is now every 3 months, max 2 halvings
</commit_message>
<xml_diff>
--- a/public/Whitepaper/Whitepaper.docx
+++ b/public/Whitepaper/Whitepaper.docx
@@ -520,7 +520,49 @@
         <w:rPr>
           <w:lang w:val="en-US"/>
         </w:rPr>
-        <w:t>For the first five months, the reward halves every month based on a predefined schedule.</w:t>
+        <w:t xml:space="preserve">For the first </w:t>
+      </w:r>
+      <w:r>
+        <w:rPr>
+          <w:rFonts w:eastAsia="Aptos" w:cs="" w:cstheme="minorBidi" w:eastAsiaTheme="minorHAnsi"/>
+          <w:color w:val="auto"/>
+          <w:kern w:val="2"/>
+          <w:sz w:val="22"/>
+          <w:szCs w:val="22"/>
+          <w:lang w:val="en-US" w:eastAsia="en-US" w:bidi="ar-SA"/>
+          <w14:ligatures w14:val="standardContextual"/>
+        </w:rPr>
+        <w:t>nine</w:t>
+      </w:r>
+      <w:r>
+        <w:rPr>
+          <w:lang w:val="en-US"/>
+        </w:rPr>
+        <w:t xml:space="preserve"> months, the reward halves every </w:t>
+      </w:r>
+      <w:r>
+        <w:rPr>
+          <w:lang w:val="en-US"/>
+        </w:rPr>
+        <w:t xml:space="preserve">three </w:t>
+      </w:r>
+      <w:r>
+        <w:rPr>
+          <w:lang w:val="en-US"/>
+        </w:rPr>
+        <w:t>month</w:t>
+      </w:r>
+      <w:r>
+        <w:rPr>
+          <w:lang w:val="en-US"/>
+        </w:rPr>
+        <w:t>s</w:t>
+      </w:r>
+      <w:r>
+        <w:rPr>
+          <w:lang w:val="en-US"/>
+        </w:rPr>
+        <w:t xml:space="preserve"> based on a predefined schedule.</w:t>
       </w:r>
     </w:p>
     <w:p>
@@ -539,7 +581,25 @@
         <w:rPr>
           <w:lang w:val="en-US"/>
         </w:rPr>
-        <w:t>After the fifth month, the reward remains fixed at the amount established during the final halving.</w:t>
+        <w:t xml:space="preserve">After the </w:t>
+      </w:r>
+      <w:r>
+        <w:rPr>
+          <w:rFonts w:eastAsia="Aptos" w:cs="" w:cstheme="minorBidi" w:eastAsiaTheme="minorHAnsi"/>
+          <w:color w:val="auto"/>
+          <w:kern w:val="2"/>
+          <w:sz w:val="22"/>
+          <w:szCs w:val="22"/>
+          <w:lang w:val="en-US" w:eastAsia="en-US" w:bidi="ar-SA"/>
+          <w14:ligatures w14:val="standardContextual"/>
+        </w:rPr>
+        <w:t>ninth</w:t>
+      </w:r>
+      <w:r>
+        <w:rPr>
+          <w:lang w:val="en-US"/>
+        </w:rPr>
+        <w:t xml:space="preserve"> month, the reward remains fixed at the amount established during the final halving.</w:t>
       </w:r>
     </w:p>
     <w:p>
@@ -947,7 +1007,15 @@
           <w:bCs/>
           <w:lang w:val="en-US"/>
         </w:rPr>
-        <w:t>Month 2</w:t>
+        <w:t xml:space="preserve">Month </w:t>
+      </w:r>
+      <w:r>
+        <w:rPr>
+          <w:b/>
+          <w:bCs/>
+          <w:lang w:val="en-US"/>
+        </w:rPr>
+        <w:t>4</w:t>
       </w:r>
       <w:r>
         <w:rPr>
@@ -1015,7 +1083,15 @@
           <w:bCs/>
           <w:lang w:val="en-US"/>
         </w:rPr>
-        <w:t>Month 3</w:t>
+        <w:t xml:space="preserve">Month </w:t>
+      </w:r>
+      <w:r>
+        <w:rPr>
+          <w:b/>
+          <w:bCs/>
+          <w:lang w:val="en-US"/>
+        </w:rPr>
+        <w:t>7</w:t>
       </w:r>
       <w:r>
         <w:rPr>
@@ -1083,7 +1159,23 @@
           <w:bCs/>
           <w:lang w:val="en-US"/>
         </w:rPr>
-        <w:t>Month 6 and beyond</w:t>
+        <w:t xml:space="preserve">Month </w:t>
+      </w:r>
+      <w:r>
+        <w:rPr>
+          <w:b/>
+          <w:bCs/>
+          <w:lang w:val="en-US"/>
+        </w:rPr>
+        <w:t>9</w:t>
+      </w:r>
+      <w:r>
+        <w:rPr>
+          <w:b/>
+          <w:bCs/>
+          <w:lang w:val="en-US"/>
+        </w:rPr>
+        <w:t xml:space="preserve"> and beyond</w:t>
       </w:r>
       <w:r>
         <w:rPr>
@@ -1121,7 +1213,7 @@
               <w:rPr>
                 <w:rFonts w:ascii="Cambria Math" w:hAnsi="Cambria Math"/>
               </w:rPr>
-              <m:t xml:space="preserve">32</m:t>
+              <m:t xml:space="preserve">4</m:t>
             </m:r>
           </m:den>
         </m:f>
@@ -1235,31 +1327,7 @@
         <w:rPr>
           <w:lang w:val="en-US"/>
         </w:rPr>
-        <w:t xml:space="preserve">very 10 minutes there is a </w:t>
-      </w:r>
-      <w:r>
-        <w:rPr>
-          <w:lang w:val="en-US"/>
-        </w:rPr>
-        <w:t>2</w:t>
-      </w:r>
-      <w:r>
-        <w:rPr>
-          <w:lang w:val="en-US"/>
-        </w:rPr>
-        <w:t xml:space="preserve">0-second window during which claims can be made. The smart contract strictly enforces that claims can only be made during these </w:t>
-      </w:r>
-      <w:r>
-        <w:rPr>
-          <w:lang w:val="en-US"/>
-        </w:rPr>
-        <w:t>2</w:t>
-      </w:r>
-      <w:r>
-        <w:rPr>
-          <w:lang w:val="en-US"/>
-        </w:rPr>
-        <w:t xml:space="preserve">0-second windows. Any attempt to claim outside this period will fail. </w:t>
+        <w:t xml:space="preserve">very 10 minutes there is a 20-second window during which claims can be made. The smart contract strictly enforces that claims can only be made during these 20-second windows. Any attempt to claim outside this period will fail. </w:t>
       </w:r>
     </w:p>
     <w:p>
@@ -1476,7 +1544,7 @@
         <w:docPartGallery w:val="Page Numbers (Bottom of Page)"/>
         <w:docPartUnique w:val="true"/>
       </w:docPartObj>
-      <w:id w:val="1356341779"/>
+      <w:id w:val="776869238"/>
     </w:sdtPr>
     <w:sdtContent>
       <w:p>

</xml_diff>

<commit_message>
bug fixes, twitter added
</commit_message>
<xml_diff>
--- a/public/Whitepaper/Whitepaper.docx
+++ b/public/Whitepaper/Whitepaper.docx
@@ -113,14 +113,26 @@
         <w:pStyle w:val="Normal"/>
         <w:jc w:val="center"/>
         <w:rPr>
-          <w:lang w:val="en-US"/>
-        </w:rPr>
-      </w:pPr>
-      <w:r>
-        <w:rPr>
-          <w:lang w:val="en-US"/>
-        </w:rPr>
-        <w:t>[Insert Email here]</w:t>
+          <w:rFonts w:ascii="Aptos" w:hAnsi="Aptos" w:eastAsia="Aptos" w:cs="" w:asciiTheme="minorHAnsi" w:cstheme="minorBidi" w:eastAsiaTheme="minorHAnsi" w:hAnsiTheme="minorHAnsi"/>
+          <w:color w:val="auto"/>
+          <w:kern w:val="2"/>
+          <w:sz w:val="22"/>
+          <w:szCs w:val="22"/>
+          <w:lang w:val="en-US" w:eastAsia="en-US" w:bidi="ar-SA"/>
+          <w14:ligatures w14:val="standardContextual"/>
+        </w:rPr>
+      </w:pPr>
+      <w:r>
+        <w:rPr>
+          <w:rFonts w:eastAsia="Aptos" w:cs="" w:cstheme="minorBidi" w:eastAsiaTheme="minorHAnsi"/>
+          <w:color w:val="auto"/>
+          <w:kern w:val="2"/>
+          <w:sz w:val="22"/>
+          <w:szCs w:val="22"/>
+          <w:lang w:val="en-US" w:eastAsia="en-US" w:bidi="ar-SA"/>
+          <w14:ligatures w14:val="standardContextual"/>
+        </w:rPr>
+        <w:t>bertreward@gmail.com</w:t>
       </w:r>
     </w:p>
     <w:p>
@@ -128,14 +140,26 @@
         <w:pStyle w:val="Normal"/>
         <w:jc w:val="center"/>
         <w:rPr>
-          <w:lang w:val="en-US"/>
-        </w:rPr>
-      </w:pPr>
-      <w:r>
-        <w:rPr>
-          <w:lang w:val="en-US"/>
-        </w:rPr>
-        <w:t>[Insert website here]</w:t>
+          <w:rFonts w:ascii="Aptos" w:hAnsi="Aptos" w:eastAsia="Aptos" w:cs="" w:asciiTheme="minorHAnsi" w:cstheme="minorBidi" w:eastAsiaTheme="minorHAnsi" w:hAnsiTheme="minorHAnsi"/>
+          <w:color w:val="auto"/>
+          <w:kern w:val="2"/>
+          <w:sz w:val="22"/>
+          <w:szCs w:val="22"/>
+          <w:lang w:val="en-US" w:eastAsia="en-US" w:bidi="ar-SA"/>
+          <w14:ligatures w14:val="standardContextual"/>
+        </w:rPr>
+      </w:pPr>
+      <w:r>
+        <w:rPr>
+          <w:rFonts w:eastAsia="Aptos" w:cs="" w:cstheme="minorBidi" w:eastAsiaTheme="minorHAnsi"/>
+          <w:color w:val="auto"/>
+          <w:kern w:val="2"/>
+          <w:sz w:val="22"/>
+          <w:szCs w:val="22"/>
+          <w:lang w:val="en-US" w:eastAsia="en-US" w:bidi="ar-SA"/>
+          <w14:ligatures w14:val="standardContextual"/>
+        </w:rPr>
+        <w:t>claimbert.com</w:t>
       </w:r>
     </w:p>
     <w:p>
@@ -1488,7 +1512,7 @@
         <w:docPartGallery w:val="Page Numbers (Bottom of Page)"/>
         <w:docPartUnique w:val="true"/>
       </w:docPartObj>
-      <w:id w:val="1325628109"/>
+      <w:id w:val="2053610903"/>
     </w:sdtPr>
     <w:sdtContent>
       <w:p>

</xml_diff>